<commit_message>
Update test cases and Test Plan
</commit_message>
<xml_diff>
--- a/Documentation/Test Cases/iris_ui_002.docx
+++ b/Documentation/Test Cases/iris_ui_002.docx
@@ -319,12 +319,14 @@
                 <w:b/>
               </w:rPr>
             </w:pPr>
+            <w:proofErr w:type="spellStart"/>
             <w:r>
               <w:rPr>
                 <w:b/>
               </w:rPr>
               <w:t>MainActivity</w:t>
             </w:r>
+            <w:proofErr w:type="spellEnd"/>
           </w:p>
         </w:tc>
         <w:tc>
@@ -368,8 +370,16 @@
               <w:rPr>
                 <w:b/>
               </w:rPr>
-              <w:t>Joseph LaCava</w:t>
-            </w:r>
+              <w:t xml:space="preserve">Joseph </w:t>
+            </w:r>
+            <w:proofErr w:type="spellStart"/>
+            <w:r>
+              <w:rPr>
+                <w:b/>
+              </w:rPr>
+              <w:t>LaCava</w:t>
+            </w:r>
+            <w:proofErr w:type="spellEnd"/>
           </w:p>
         </w:tc>
       </w:tr>
@@ -1274,8 +1284,6 @@
               </w:rPr>
               <w:t>2_2</w:t>
             </w:r>
-            <w:bookmarkStart w:id="0" w:name="_GoBack"/>
-            <w:bookmarkEnd w:id="0"/>
           </w:p>
         </w:tc>
         <w:tc>
@@ -1470,12 +1478,14 @@
                 <w:b/>
               </w:rPr>
             </w:pPr>
+            <w:proofErr w:type="spellStart"/>
             <w:r>
               <w:rPr>
                 <w:b/>
               </w:rPr>
               <w:t>MainActivity</w:t>
             </w:r>
+            <w:proofErr w:type="spellEnd"/>
           </w:p>
         </w:tc>
         <w:tc>
@@ -1519,8 +1529,16 @@
               <w:rPr>
                 <w:b/>
               </w:rPr>
-              <w:t>Joseph LaCava</w:t>
-            </w:r>
+              <w:t xml:space="preserve">Joseph </w:t>
+            </w:r>
+            <w:proofErr w:type="spellStart"/>
+            <w:r>
+              <w:rPr>
+                <w:b/>
+              </w:rPr>
+              <w:t>LaCava</w:t>
+            </w:r>
+            <w:proofErr w:type="spellEnd"/>
           </w:p>
         </w:tc>
       </w:tr>
@@ -1660,7 +1678,15 @@
               <w:adjustRightInd w:val="0"/>
             </w:pPr>
             <w:r>
-              <w:t>This test will ensure that the button in the action bar that is used to stop the voice service, correctly stops the voice service, and only if the voice service is currently running.</w:t>
+              <w:t xml:space="preserve">This test will ensure that the button in the </w:t>
+            </w:r>
+            <w:r>
+              <w:t>notification</w:t>
+            </w:r>
+            <w:bookmarkStart w:id="0" w:name="_GoBack"/>
+            <w:bookmarkEnd w:id="0"/>
+            <w:r>
+              <w:t xml:space="preserve"> that is used to stop the voice service, correctly stops the voice service, and only if the voice service is currently running.</w:t>
             </w:r>
           </w:p>
         </w:tc>

</xml_diff>